<commit_message>
added intro and computation methods to final report
</commit_message>
<xml_diff>
--- a/final-report/Intro.docx
+++ b/final-report/Intro.docx
@@ -492,91 +492,160 @@
         <w:ind w:right="119"/>
       </w:pPr>
       <w:r>
-        <w:t xml:space="preserve">Accessibility is an essential component of </w:t>
+        <w:t>Transportation network analysis is crucial to urban planners, researchers, and policy makers to ensure a</w:t>
+      </w:r>
+      <w:r>
+        <w:t xml:space="preserve">ccessibility </w:t>
+      </w:r>
+      <w:r>
+        <w:t xml:space="preserve">remains </w:t>
+      </w:r>
+      <w:r>
+        <w:t xml:space="preserve">is </w:t>
+      </w:r>
+      <w:r>
+        <w:t>a key feature</w:t>
+      </w:r>
+      <w:r>
+        <w:t xml:space="preserve"> </w:t>
+      </w:r>
+      <w:r>
+        <w:t>of the</w:t>
+      </w:r>
+      <w:r>
+        <w:t xml:space="preserve"> urban landscape</w:t>
+      </w:r>
+      <w:r>
+        <w:t>. This r</w:t>
+      </w:r>
+      <w:r>
+        <w:t xml:space="preserve">equires both </w:t>
+      </w:r>
+      <w:r>
+        <w:t xml:space="preserve">a </w:t>
+      </w:r>
+      <w:r>
+        <w:t>realistic</w:t>
+      </w:r>
+      <w:r>
+        <w:t xml:space="preserve"> and </w:t>
+      </w:r>
+      <w:r>
+        <w:t xml:space="preserve">a </w:t>
+      </w:r>
+      <w:r>
+        <w:t xml:space="preserve">scalable measure </w:t>
+      </w:r>
+      <w:r>
+        <w:t xml:space="preserve">for </w:t>
+      </w:r>
+      <w:r>
+        <w:t>accessibility</w:t>
+      </w:r>
+      <w:r>
+        <w:t>, which can impact</w:t>
+      </w:r>
+      <w:r>
+        <w:t xml:space="preserve"> </w:t>
       </w:r>
       <w:r>
         <w:t xml:space="preserve">the </w:t>
       </w:r>
       <w:r>
-        <w:t xml:space="preserve">urban </w:t>
-      </w:r>
-      <w:r>
-        <w:t>landscape</w:t>
-      </w:r>
-      <w:r>
-        <w:t xml:space="preserve"> and </w:t>
-      </w:r>
-      <w:r>
-        <w:t>to</w:t>
+        <w:t xml:space="preserve">planning </w:t>
+      </w:r>
+      <w:r>
+        <w:t xml:space="preserve">and </w:t>
+      </w:r>
+      <w:r>
+        <w:t xml:space="preserve">development of </w:t>
+      </w:r>
+      <w:r>
+        <w:t>road</w:t>
+      </w:r>
+      <w:r>
+        <w:t>s</w:t>
+      </w:r>
+      <w:r>
+        <w:t xml:space="preserve"> and</w:t>
+      </w:r>
+      <w:r>
+        <w:t xml:space="preserve"> city district</w:t>
+      </w:r>
+      <w:r>
+        <w:t>s,</w:t>
+      </w:r>
+      <w:r>
+        <w:t xml:space="preserve"> while also helping analyze </w:t>
+      </w:r>
+      <w:r>
+        <w:t xml:space="preserve">a </w:t>
+      </w:r>
+      <w:r>
+        <w:t>population</w:t>
+      </w:r>
+      <w:r>
+        <w:t>’s</w:t>
+      </w:r>
+      <w:r>
+        <w:t xml:space="preserve"> a</w:t>
+      </w:r>
+      <w:r>
+        <w:t xml:space="preserve">ccess to healthcare, </w:t>
+      </w:r>
+      <w:r>
+        <w:t>schools</w:t>
+      </w:r>
+      <w:r>
+        <w:t>, grocery stores,</w:t>
       </w:r>
       <w:r>
         <w:t xml:space="preserve"> </w:t>
       </w:r>
       <w:r>
-        <w:t>achieve</w:t>
-      </w:r>
-      <w:r>
-        <w:t xml:space="preserve"> meaningful infrastructural development or analys</w:t>
-      </w:r>
-      <w:r>
-        <w:t>i</w:t>
-      </w:r>
-      <w:r>
-        <w:t xml:space="preserve">s, one requires both </w:t>
-      </w:r>
-      <w:r>
-        <w:t>realistic</w:t>
-      </w:r>
-      <w:r>
-        <w:t xml:space="preserve"> and scalable measures of urban accessibility. Such measures for accessibility play </w:t>
-      </w:r>
-      <w:r>
-        <w:t xml:space="preserve">key </w:t>
-      </w:r>
-      <w:r>
-        <w:t>role</w:t>
-      </w:r>
-      <w:r>
-        <w:t>s</w:t>
-      </w:r>
-      <w:r>
-        <w:t xml:space="preserve"> in </w:t>
-      </w:r>
-      <w:r>
-        <w:t xml:space="preserve">planning development of </w:t>
-      </w:r>
-      <w:r>
-        <w:t>road</w:t>
-      </w:r>
-      <w:r>
-        <w:t>s,</w:t>
-      </w:r>
-      <w:r>
-        <w:t xml:space="preserve"> city district</w:t>
-      </w:r>
-      <w:r>
-        <w:t xml:space="preserve">s, </w:t>
-      </w:r>
-      <w:r>
-        <w:t xml:space="preserve">amenities, </w:t>
-      </w:r>
-      <w:r>
-        <w:t>as well as measuring civil a</w:t>
-      </w:r>
-      <w:r>
-        <w:t xml:space="preserve">ccess to healthcare, </w:t>
-      </w:r>
-      <w:r>
-        <w:t xml:space="preserve">schools </w:t>
-      </w:r>
-      <w:r>
-        <w:t>and so forth. More generally, accessibility measures are vital for supporting equitable and optimal distribution of resources across urban landscapes</w:t>
-      </w:r>
-      <w:r>
-        <w:t xml:space="preserve"> serving as particularly useful references for urban developers and policy makers</w:t>
+        <w:t xml:space="preserve">and </w:t>
+      </w:r>
+      <w:r>
+        <w:t>other amenities</w:t>
       </w:r>
       <w:r>
         <w:t xml:space="preserve">. </w:t>
+      </w:r>
+      <w:r>
+        <w:t xml:space="preserve">On a fundamental level, </w:t>
+      </w:r>
+      <w:r>
+        <w:t xml:space="preserve">having </w:t>
+      </w:r>
+      <w:r>
+        <w:t>proper</w:t>
+      </w:r>
+      <w:r>
+        <w:t xml:space="preserve"> accessibility measures </w:t>
+      </w:r>
+      <w:r>
+        <w:t xml:space="preserve">allows urban resource distribution to be more </w:t>
+      </w:r>
+      <w:r>
+        <w:t>equitable</w:t>
+      </w:r>
+      <w:r>
+        <w:t>,</w:t>
+      </w:r>
+      <w:r>
+        <w:t xml:space="preserve"> optimal</w:t>
+      </w:r>
+      <w:r>
+        <w:t>, and based on</w:t>
+      </w:r>
+      <w:r>
+        <w:t xml:space="preserve"> </w:t>
+      </w:r>
+      <w:r>
+        <w:t>informed decisions</w:t>
+      </w:r>
+      <w:r>
+        <w:t>.</w:t>
       </w:r>
     </w:p>
     <w:p>
@@ -585,19 +654,7 @@
         <w:ind w:right="119"/>
       </w:pPr>
       <w:r>
-        <w:t xml:space="preserve">Despite the importance of such measures, much of past accessibility research only considers a </w:t>
-      </w:r>
-      <w:r>
-        <w:t>limited set of travel</w:t>
-      </w:r>
-      <w:r>
-        <w:t xml:space="preserve"> modes. These include driving, biking, and walking, but overlook the importance of public transit as a primary mode of travel. (</w:t>
-      </w:r>
-      <w:r>
-        <w:t xml:space="preserve">Liu &amp; Zhu, 2004) </w:t>
-      </w:r>
-      <w:r>
-        <w:t>This may be for a few reasons such as a lack of standardized public transit data, or simply a lack of routing engines that can efficiently model complex journeys through transit networks.</w:t>
+        <w:t xml:space="preserve"> </w:t>
       </w:r>
     </w:p>
     <w:p>
@@ -605,12 +662,33 @@
         <w:spacing w:line="360" w:lineRule="auto"/>
         <w:ind w:right="119"/>
       </w:pPr>
+      <w:r>
+        <w:t xml:space="preserve">Despite the importance of such measures, much of past accessibility research only considers a </w:t>
+      </w:r>
+      <w:r>
+        <w:t>limited set of travel</w:t>
+      </w:r>
+      <w:r>
+        <w:t xml:space="preserve"> modes. These include driving, biking, and walking, but overlook the importance of public transit as a primary mode of travel. (</w:t>
+      </w:r>
+      <w:r>
+        <w:t xml:space="preserve">Liu &amp; Zhu, 2004) </w:t>
+      </w:r>
+      <w:r>
+        <w:t>This may be for a few reasons such as a lack of standardized public transit data, or simply a lack of routing engines that can efficiently model complex journeys through transit networks.</w:t>
+      </w:r>
     </w:p>
     <w:p>
       <w:pPr>
         <w:spacing w:line="360" w:lineRule="auto"/>
         <w:ind w:right="119"/>
       </w:pPr>
+    </w:p>
+    <w:p>
+      <w:pPr>
+        <w:spacing w:line="360" w:lineRule="auto"/>
+        <w:ind w:right="119"/>
+      </w:pPr>
       <w:r>
         <w:t>M</w:t>
       </w:r>
@@ -630,7 +708,13 @@
         <w:t>will be more than</w:t>
       </w:r>
       <w:r>
-        <w:t xml:space="preserve"> ever for a few major reasons. First, as society undergoes a Third Industrial Revolution, much focus will </w:t>
+        <w:t xml:space="preserve"> ever for a few major reasons. First, </w:t>
+      </w:r>
+      <w:r>
+        <w:t>being in the midst of</w:t>
+      </w:r>
+      <w:r>
+        <w:t xml:space="preserve"> a Third Industrial Revolution, much focus will </w:t>
       </w:r>
       <w:r>
         <w:t>be diverted</w:t>
@@ -672,10 +756,13 @@
         <w:t>fraction of society</w:t>
       </w:r>
       <w:r>
-        <w:t xml:space="preserve"> will own fully electric vehicle</w:t>
-      </w:r>
-      <w:r>
-        <w:t>s within the next few decades</w:t>
+        <w:t xml:space="preserve"> will own </w:t>
+      </w:r>
+      <w:r>
+        <w:t xml:space="preserve">such technology </w:t>
+      </w:r>
+      <w:r>
+        <w:t>within the next few decades</w:t>
       </w:r>
       <w:r>
         <w:t xml:space="preserve">. Instead, one might </w:t>
@@ -684,10 +771,13 @@
         <w:t>find</w:t>
       </w:r>
       <w:r>
-        <w:t xml:space="preserve"> access to these through </w:t>
-      </w:r>
-      <w:r>
-        <w:t xml:space="preserve">autonomous ridesharing systems, which will </w:t>
+        <w:t xml:space="preserve"> access to </w:t>
+      </w:r>
+      <w:r>
+        <w:t xml:space="preserve">electric vehicles </w:t>
+      </w:r>
+      <w:r>
+        <w:t xml:space="preserve">through autonomous ridesharing systems, which will </w:t>
       </w:r>
       <w:r>
         <w:t xml:space="preserve">more than likely </w:t>
@@ -718,13 +808,25 @@
         <w:t xml:space="preserve">. </w:t>
       </w:r>
       <w:r>
-        <w:t>Not to mention, car dependence generally has poor outcomes on human</w:t>
-      </w:r>
-      <w:r>
-        <w:t xml:space="preserve"> physical and psychological</w:t>
-      </w:r>
-      <w:r>
-        <w:t xml:space="preserve"> health </w:t>
+        <w:t xml:space="preserve">Not to mention, car dependence generally has poor outcomes on </w:t>
+      </w:r>
+      <w:r>
+        <w:t xml:space="preserve">physical </w:t>
+      </w:r>
+      <w:r>
+        <w:t xml:space="preserve">health, </w:t>
+      </w:r>
+      <w:r>
+        <w:t>psychological</w:t>
+      </w:r>
+      <w:r>
+        <w:t xml:space="preserve"> health</w:t>
+      </w:r>
+      <w:r>
+        <w:t>,</w:t>
+      </w:r>
+      <w:r>
+        <w:t xml:space="preserve"> </w:t>
       </w:r>
       <w:r>
         <w:t>and</w:t>
@@ -739,7 +841,16 @@
         <w:t xml:space="preserve">traffic congestion, </w:t>
       </w:r>
       <w:r>
-        <w:t xml:space="preserve">loss of time, </w:t>
+        <w:t xml:space="preserve">substantial </w:t>
+      </w:r>
+      <w:r>
+        <w:t>loss of time,</w:t>
+      </w:r>
+      <w:r>
+        <w:t xml:space="preserve"> physical inactivity,</w:t>
+      </w:r>
+      <w:r>
+        <w:t xml:space="preserve"> </w:t>
       </w:r>
       <w:r>
         <w:t xml:space="preserve">and </w:t>
@@ -776,6 +887,37 @@
       <w:r>
         <w:t xml:space="preserve"> </w:t>
       </w:r>
+      <w:r>
+        <w:t>As</w:t>
+      </w:r>
+      <w:r>
+        <w:t xml:space="preserve"> more and more people lessen their reliance on </w:t>
+      </w:r>
+      <w:r>
+        <w:t xml:space="preserve">full </w:t>
+      </w:r>
+      <w:r>
+        <w:t>car</w:t>
+      </w:r>
+      <w:r>
+        <w:t xml:space="preserve"> ownership, (</w:t>
+      </w:r>
+      <w:r>
+        <w:rPr>
+          <w:i/>
+          <w:iCs/>
+        </w:rPr>
+        <w:t>reference</w:t>
+      </w:r>
+      <w:r>
+        <w:t xml:space="preserve">) the importance of developing and </w:t>
+      </w:r>
+      <w:r>
+        <w:t xml:space="preserve">improving </w:t>
+      </w:r>
+      <w:r>
+        <w:t>public transit systems becomes vital for supporting urban growth.</w:t>
+      </w:r>
     </w:p>
     <w:p>
       <w:pPr>
@@ -813,13 +955,7 @@
         <w:t>Statistics Canada Census, 2016</w:t>
       </w:r>
       <w:r>
-        <w:t>).</w:t>
-      </w:r>
-      <w:r>
-        <w:t xml:space="preserve"> To say the least, </w:t>
-      </w:r>
-      <w:r>
-        <w:t xml:space="preserve">public transit will </w:t>
+        <w:t xml:space="preserve">). To say the least, public transit will </w:t>
       </w:r>
       <w:r>
         <w:t>remain</w:t>
@@ -831,13 +967,7 @@
         <w:t xml:space="preserve">n imperative </w:t>
       </w:r>
       <w:r>
-        <w:t>area for urban develop</w:t>
-      </w:r>
-      <w:r>
-        <w:t>ers</w:t>
-      </w:r>
-      <w:r>
-        <w:t xml:space="preserve"> to focus on.</w:t>
+        <w:t>area for urban developers to focus on.</w:t>
       </w:r>
     </w:p>
     <w:p>
@@ -888,21 +1018,16 @@
         <w:t>rely on public transit relative to other social segments</w:t>
       </w:r>
       <w:r>
-        <w:t xml:space="preserve"> </w:t>
-      </w:r>
-      <w:r>
-        <w:t>(need a refence)</w:t>
+        <w:t xml:space="preserve"> (need a refence)</w:t>
       </w:r>
       <w:r>
         <w:t xml:space="preserve">. Therefore, </w:t>
       </w:r>
       <w:r>
-        <w:t>when considering society</w:t>
-      </w:r>
-      <w:r>
-        <w:t xml:space="preserve"> in its entirety, </w:t>
-      </w:r>
-      <w:r>
+        <w:t xml:space="preserve">when considering society in its entirety, </w:t>
+      </w:r>
+      <w:r>
+        <w:lastRenderedPageBreak/>
         <w:t xml:space="preserve">modeling transit accessibility </w:t>
       </w:r>
       <w:r>
@@ -924,29 +1049,22 @@
         <w:ind w:right="119"/>
       </w:pPr>
       <w:r>
-        <w:lastRenderedPageBreak/>
-        <w:t xml:space="preserve">To address the lack of standardized methods for obtaining transit accessibility information, this research responds with a simple, scalable, and high performing methodology to accomplish such task </w:t>
-      </w:r>
-      <w:r>
-        <w:t>includ</w:t>
-      </w:r>
-      <w:r>
-        <w:t>ing</w:t>
-      </w:r>
-      <w:r>
-        <w:t xml:space="preserve"> any </w:t>
-      </w:r>
-      <w:r>
-        <w:t>form of public transit</w:t>
-      </w:r>
-      <w:r>
-        <w:t xml:space="preserve"> available in a city’s General Transit Feed System</w:t>
-      </w:r>
-      <w:r>
-        <w:rPr>
-          <w:vertAlign w:val="superscript"/>
-        </w:rPr>
-        <w:t>1</w:t>
+        <w:t xml:space="preserve">To address the lack of standardized methods for obtaining transit accessibility information, this </w:t>
+      </w:r>
+      <w:r>
+        <w:t>project</w:t>
+      </w:r>
+      <w:r>
+        <w:t xml:space="preserve"> responds with a </w:t>
+      </w:r>
+      <w:r>
+        <w:t xml:space="preserve">first iteration methodology for </w:t>
+      </w:r>
+      <w:r>
+        <w:t xml:space="preserve">simple, scalable, and high performing </w:t>
+      </w:r>
+      <w:r>
+        <w:t>network travel time computation, city block accessibility scoring, and finally visualization</w:t>
       </w:r>
       <w:r>
         <w:t>.</w:t>
@@ -967,13 +1085,34 @@
         <w:t xml:space="preserve"> Vancouver </w:t>
       </w:r>
       <w:r>
-        <w:t xml:space="preserve">is done on access to </w:t>
+        <w:t>was</w:t>
+      </w:r>
+      <w:r>
+        <w:t xml:space="preserve"> </w:t>
+      </w:r>
+      <w:r>
+        <w:t>performed measuring</w:t>
+      </w:r>
+      <w:r>
+        <w:t xml:space="preserve"> access to </w:t>
       </w:r>
       <w:r>
         <w:t>cultural amenities such as museums, libraries, art galleries, and theatres</w:t>
       </w:r>
       <w:r>
-        <w:t>, to provide an initial proof of concept.</w:t>
+        <w:t>,</w:t>
+      </w:r>
+      <w:r>
+        <w:t xml:space="preserve"> to</w:t>
+      </w:r>
+      <w:r>
+        <w:t xml:space="preserve"> </w:t>
+      </w:r>
+      <w:r>
+        <w:t>servr as</w:t>
+      </w:r>
+      <w:r>
+        <w:t xml:space="preserve"> an initial proof of concept.</w:t>
       </w:r>
     </w:p>
     <w:p>
@@ -986,96 +1125,77 @@
       <w:pPr>
         <w:spacing w:line="360" w:lineRule="auto"/>
         <w:ind w:right="119"/>
-      </w:pPr>
-      <w:r>
-        <w:t>Martin, A., Y. Goryakin and M. Suhrcke. 2014. “Does active commuting improve psychological wellbeing? Longitudinal evidence from eighteen waves of the British Household Panel Survey.” Preventative Medicine. Vol. 69, p. 296–303.</w:t>
+        <w:rPr>
+          <w:b/>
+          <w:bCs/>
+        </w:rPr>
+      </w:pPr>
+      <w:r>
+        <w:rPr>
+          <w:b/>
+          <w:bCs/>
+        </w:rPr>
+        <w:t>References</w:t>
       </w:r>
     </w:p>
     <w:p>
       <w:pPr>
         <w:spacing w:line="360" w:lineRule="auto"/>
-        <w:ind w:right="119"/>
-      </w:pPr>
+        <w:ind w:left="720" w:right="119" w:hanging="720"/>
+      </w:pPr>
+      <w:r>
+        <w:t>EMBARQ. 2013. Saving Lives with Sustainable Transport. World Resources Institute</w:t>
+      </w:r>
     </w:p>
     <w:p>
       <w:pPr>
         <w:spacing w:line="360" w:lineRule="auto"/>
-        <w:ind w:right="119"/>
-      </w:pPr>
-      <w:r>
-        <w:t>Royal Society for Public Health, Vision, Voice and Practice. 2016. Health in a Hurry: The Impact of Rush Hour Commuting on Our Health and Wellbeing</w:t>
+        <w:ind w:left="720" w:right="119" w:hanging="720"/>
+      </w:pPr>
+      <w:r>
+        <w:t>Liu, S., Zhu, X., 2004. An integrated GIS approach to accessibility analysis. Trans. GIS 8, 45–62.</w:t>
       </w:r>
     </w:p>
     <w:p>
       <w:pPr>
         <w:spacing w:line="360" w:lineRule="auto"/>
-        <w:ind w:right="119"/>
-      </w:pPr>
+        <w:ind w:left="720" w:right="119" w:hanging="720"/>
+      </w:pPr>
+      <w:r>
+        <w:t>Martin, A., Y. Goryakin and M. Suhrcke. 2014. “Does active commuting improve psychological wellbeing? Longitudinal evidence from eighteen waves of the British Household Panel Survey.” Preventative Medicine. Vol. 69, p. 296–303.</w:t>
+      </w:r>
     </w:p>
     <w:p>
       <w:pPr>
         <w:spacing w:line="360" w:lineRule="auto"/>
-        <w:ind w:right="119"/>
-      </w:pPr>
-      <w:r>
-        <w:t xml:space="preserve">Sallis, J.F., Frank, L.D., Saelens, B.E., Kraft, M.K., 2004. Active transportation and physical activity: opportunities for collaboration on transportation and public health research. Transport Res. A – Pol. 38, 249–268., </w:t>
+        <w:ind w:left="720" w:right="119" w:hanging="720"/>
+      </w:pPr>
+      <w:r>
+        <w:t xml:space="preserve">Roberts, Brian. (2015). The Third Industrial Revolution: Implications for Planning Cities and Regions. Workiing Paper Urban Frontiers. </w:t>
       </w:r>
     </w:p>
     <w:p>
       <w:pPr>
         <w:spacing w:line="360" w:lineRule="auto"/>
-        <w:ind w:right="119"/>
-      </w:pPr>
+        <w:ind w:left="720" w:right="119" w:hanging="720"/>
+      </w:pPr>
+      <w:r>
+        <w:t>Royal Society for Public Health, Vision, Voice and Practice. 2016. Health in a Hurry: The Impact of Rush Hour Commuting on Our Health and Wellbeing</w:t>
+      </w:r>
     </w:p>
     <w:p>
       <w:pPr>
         <w:spacing w:line="360" w:lineRule="auto"/>
-        <w:ind w:right="119"/>
-      </w:pPr>
-      <w:r>
-        <w:t>EMBARQ. 2013. Saving Lives with Sustainable Transport. World Resources Institute</w:t>
+        <w:ind w:left="720" w:right="119" w:hanging="720"/>
+      </w:pPr>
+      <w:r>
+        <w:t xml:space="preserve">Sallis, J.F., Frank, L.D., Saelens, B.E., Kraft, M.K., 2004. Active transportation and physical activity: opportunities for collaboration on transportation and public health research. Transport Res. A – Pol. 38, 249–268., </w:t>
       </w:r>
     </w:p>
     <w:p>
       <w:pPr>
         <w:spacing w:line="360" w:lineRule="auto"/>
-        <w:ind w:right="119"/>
-      </w:pPr>
-    </w:p>
-    <w:p>
-      <w:pPr>
-        <w:spacing w:line="360" w:lineRule="auto"/>
-        <w:ind w:right="119"/>
-      </w:pPr>
-      <w:r>
-        <w:t>Liu, S., Zhu, X., 2004. An integrated GIS approach to accessibility analysis. Trans. GIS 8, 45–62.</w:t>
-      </w:r>
-    </w:p>
-    <w:p>
-      <w:pPr>
-        <w:spacing w:line="360" w:lineRule="auto"/>
-        <w:ind w:right="119"/>
-      </w:pPr>
-    </w:p>
-    <w:p>
-      <w:pPr>
-        <w:spacing w:line="360" w:lineRule="auto"/>
-        <w:ind w:right="119"/>
-      </w:pPr>
-      <w:r>
-        <w:t xml:space="preserve">Roberts, Brian. (2015). The Third Industrial Revolution: Implications for Planning Cities and Regions. Workiing Paper Urban Frontiers. </w:t>
-      </w:r>
-    </w:p>
-    <w:p>
-      <w:pPr>
-        <w:spacing w:line="360" w:lineRule="auto"/>
-        <w:ind w:right="119"/>
-      </w:pPr>
-    </w:p>
-    <w:p>
-      <w:pPr>
-        <w:spacing w:line="360" w:lineRule="auto"/>
-        <w:ind w:right="119"/>
+        <w:ind w:left="720" w:right="119" w:hanging="720"/>
       </w:pPr>
       <w:r>
         <w:t xml:space="preserve">Statistics Canada. </w:t>
@@ -1087,19 +1207,7 @@
         <w:t>Minister of Industry</w:t>
       </w:r>
       <w:r>
-        <w:t xml:space="preserve">. </w:t>
-      </w:r>
-      <w:r>
-        <w:t>Catalogue no. 98-200-X2016029</w:t>
-      </w:r>
-      <w:r>
-        <w:t>.</w:t>
-      </w:r>
-      <w:r>
-        <w:t xml:space="preserve"> ISBN 978-0-660-23763-3</w:t>
-      </w:r>
-      <w:r>
-        <w:t>.</w:t>
+        <w:t>. Catalogue no. 98-200-X2016029. ISBN 978-0-660-23763-3.</w:t>
       </w:r>
     </w:p>
     <w:sectPr>

</xml_diff>